<commit_message>
Updating resume and including new ML version
</commit_message>
<xml_diff>
--- a/resumes/DS Resume.DOCX
+++ b/resumes/DS Resume.DOCX
@@ -1,6 +1,6 @@
 
 <file path=word/document.xml><?xml version="1.0" encoding="utf-8"?>
-<w:document xmlns:wpc="http://schemas.microsoft.com/office/word/2010/wordprocessingCanvas" xmlns:mc="http://schemas.openxmlformats.org/markup-compatibility/2006" xmlns:o="urn:schemas-microsoft-com:office:office" xmlns:r="http://schemas.openxmlformats.org/officeDocument/2006/relationships" xmlns:m="http://schemas.openxmlformats.org/officeDocument/2006/math" xmlns:v="urn:schemas-microsoft-com:vml" xmlns:wp14="http://schemas.microsoft.com/office/word/2010/wordprocessingDrawing" xmlns:wp="http://schemas.openxmlformats.org/drawingml/2006/wordprocessingDrawing" xmlns:w10="urn:schemas-microsoft-com:office:word" xmlns:w="http://schemas.openxmlformats.org/wordprocessingml/2006/main" xmlns:w14="http://schemas.microsoft.com/office/word/2010/wordml" xmlns:w15="http://schemas.microsoft.com/office/word/2012/wordml" xmlns:wpg="http://schemas.microsoft.com/office/word/2010/wordprocessingGroup" xmlns:wpi="http://schemas.microsoft.com/office/word/2010/wordprocessingInk" xmlns:wne="http://schemas.microsoft.com/office/word/2006/wordml" xmlns:wps="http://schemas.microsoft.com/office/word/2010/wordprocessingShape" mc:Ignorable="w14 w15 wp14">
+<w:document xmlns:wpc="http://schemas.microsoft.com/office/word/2010/wordprocessingCanvas" xmlns:cx="http://schemas.microsoft.com/office/drawing/2014/chartex" xmlns:cx1="http://schemas.microsoft.com/office/drawing/2015/9/8/chartex" xmlns:cx2="http://schemas.microsoft.com/office/drawing/2015/10/21/chartex" xmlns:cx3="http://schemas.microsoft.com/office/drawing/2016/5/9/chartex" xmlns:cx4="http://schemas.microsoft.com/office/drawing/2016/5/10/chartex" xmlns:cx5="http://schemas.microsoft.com/office/drawing/2016/5/11/chartex" xmlns:cx6="http://schemas.microsoft.com/office/drawing/2016/5/12/chartex" xmlns:cx7="http://schemas.microsoft.com/office/drawing/2016/5/13/chartex" xmlns:cx8="http://schemas.microsoft.com/office/drawing/2016/5/14/chartex" xmlns:mc="http://schemas.openxmlformats.org/markup-compatibility/2006" xmlns:aink="http://schemas.microsoft.com/office/drawing/2016/ink" xmlns:am3d="http://schemas.microsoft.com/office/drawing/2017/model3d" xmlns:o="urn:schemas-microsoft-com:office:office" xmlns:oel="http://schemas.microsoft.com/office/2019/extlst" xmlns:r="http://schemas.openxmlformats.org/officeDocument/2006/relationships" xmlns:m="http://schemas.openxmlformats.org/officeDocument/2006/math" xmlns:v="urn:schemas-microsoft-com:vml" xmlns:wp14="http://schemas.microsoft.com/office/word/2010/wordprocessingDrawing" xmlns:wp="http://schemas.openxmlformats.org/drawingml/2006/wordprocessingDrawing" xmlns:w10="urn:schemas-microsoft-com:office:word" xmlns:w="http://schemas.openxmlformats.org/wordprocessingml/2006/main" xmlns:w14="http://schemas.microsoft.com/office/word/2010/wordml" xmlns:w15="http://schemas.microsoft.com/office/word/2012/wordml" xmlns:w16cex="http://schemas.microsoft.com/office/word/2018/wordml/cex" xmlns:w16cid="http://schemas.microsoft.com/office/word/2016/wordml/cid" xmlns:w16="http://schemas.microsoft.com/office/word/2018/wordml" xmlns:w16du="http://schemas.microsoft.com/office/word/2023/wordml/word16du" xmlns:w16sdtdh="http://schemas.microsoft.com/office/word/2020/wordml/sdtdatahash" xmlns:w16se="http://schemas.microsoft.com/office/word/2015/wordml/symex" xmlns:wpg="http://schemas.microsoft.com/office/word/2010/wordprocessingGroup" xmlns:wpi="http://schemas.microsoft.com/office/word/2010/wordprocessingInk" xmlns:wne="http://schemas.microsoft.com/office/word/2006/wordml" xmlns:wps="http://schemas.microsoft.com/office/word/2010/wordprocessingShape" mc:Ignorable="w14 w15 w16se w16cid w16 w16cex w16sdtdh w16du wp14">
   <w:body>
     <w:p>
       <w:pPr>
@@ -82,7 +82,7 @@
               <mc:AlternateContent>
                 <mc:Choice Requires="wps">
                   <w:drawing>
-                    <wp:anchor distT="0" distB="0" distL="114300" distR="114300" simplePos="0" relativeHeight="251658240" behindDoc="0" locked="0" layoutInCell="0" allowOverlap="1">
+                    <wp:anchor distT="0" distB="0" distL="114300" distR="114300" simplePos="0" relativeHeight="251658240" behindDoc="0" locked="0" layoutInCell="0" allowOverlap="1" wp14:anchorId="3917331E" wp14:editId="4A10E1C3">
                       <wp:simplePos x="0" y="0"/>
                       <wp:positionH relativeFrom="page">
                         <wp:posOffset>-428625</wp:posOffset>
@@ -241,10 +241,10 @@
                                             <w:lang w:val="en-CA" w:eastAsia="ko-KR"/>
                                           </w:rPr>
                                           <w:drawing>
-                                            <wp:inline distT="0" distB="0" distL="0" distR="0">
+                                            <wp:inline distT="0" distB="0" distL="0" distR="0" wp14:anchorId="0335BCC9" wp14:editId="3F981129">
                                               <wp:extent cx="368466" cy="26009"/>
                                               <wp:effectExtent l="0" t="0" r="0" b="0"/>
-                                              <wp:docPr id="100070" name="Picture 100070"/>
+                                              <wp:docPr id="11991533" name="Picture 11991533"/>
                                               <wp:cNvGraphicFramePr>
                                                 <a:graphicFrameLocks xmlns:a="http://schemas.openxmlformats.org/drawingml/2006/main"/>
                                               </wp:cNvGraphicFramePr>
@@ -340,7 +340,7 @@
                 </mc:Choice>
                 <mc:Fallback>
                   <w:pict>
-                    <v:rect id="Rectangle 2" o:spid="_x0000_s1026" style="position:absolute;margin-left:-33.75pt;margin-top:-18.35pt;width:625.5pt;height:108.75pt;z-index:251658240;visibility:visible;mso-wrap-style:square;mso-width-percent:0;mso-height-percent:0;mso-wrap-distance-left:9pt;mso-wrap-distance-top:0;mso-wrap-distance-right:9pt;mso-wrap-distance-bottom:0;mso-position-horizontal:absolute;mso-position-horizontal-relative:page;mso-position-vertical:absolute;mso-position-vertical-relative:page;mso-width-percent:0;mso-height-percent:0;mso-width-relative:page;mso-height-relative:page;v-text-anchor:top" o:gfxdata="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" o:allowincell="f" strokecolor="white">
+                    <v:rect w14:anchorId="3917331E" id="Rectangle 2" o:spid="_x0000_s1026" style="position:absolute;margin-left:-33.75pt;margin-top:-18.35pt;width:625.5pt;height:108.75pt;z-index:251658240;visibility:visible;mso-wrap-style:square;mso-width-percent:0;mso-height-percent:0;mso-wrap-distance-left:9pt;mso-wrap-distance-top:0;mso-wrap-distance-right:9pt;mso-wrap-distance-bottom:0;mso-position-horizontal:absolute;mso-position-horizontal-relative:page;mso-position-vertical:absolute;mso-position-vertical-relative:page;mso-width-percent:0;mso-height-percent:0;mso-width-relative:page;mso-height-relative:page;v-text-anchor:top" o:gfxdata="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" o:allowincell="f" strokecolor="white">
                       <v:fill opacity="0"/>
                       <v:textbox inset="0,0,0,0">
                         <w:txbxContent>
@@ -458,10 +458,10 @@
                                       <w:lang w:val="en-CA" w:eastAsia="ko-KR"/>
                                     </w:rPr>
                                     <w:drawing>
-                                      <wp:inline distT="0" distB="0" distL="0" distR="0">
+                                      <wp:inline distT="0" distB="0" distL="0" distR="0" wp14:anchorId="0335BCC9" wp14:editId="3F981129">
                                         <wp:extent cx="368466" cy="26009"/>
                                         <wp:effectExtent l="0" t="0" r="0" b="0"/>
-                                        <wp:docPr id="100070" name="Picture 100070"/>
+                                        <wp:docPr id="11991533" name="Picture 11991533"/>
                                         <wp:cNvGraphicFramePr>
                                           <a:graphicFrameLocks xmlns:a="http://schemas.openxmlformats.org/drawingml/2006/main"/>
                                         </wp:cNvGraphicFramePr>
@@ -585,7 +585,7 @@
                 <w:lang w:val="en-CA" w:eastAsia="ko-KR"/>
               </w:rPr>
               <w:drawing>
-                <wp:inline distT="0" distB="0" distL="0" distR="0" wp14:anchorId="01F51C9D" wp14:editId="33575700">
+                <wp:inline distT="0" distB="0" distL="0" distR="0" wp14:anchorId="04B1C3D8" wp14:editId="32B2EC51">
                   <wp:extent cx="495310" cy="38701"/>
                   <wp:effectExtent l="0" t="0" r="0" b="0"/>
                   <wp:docPr id="100003" name="Picture 100003"/>
@@ -715,19 +715,7 @@
                 <w:sz w:val="22"/>
                 <w:szCs w:val="22"/>
               </w:rPr>
-              <w:t>with a strong backgroun</w:t>
-            </w:r>
-            <w:bookmarkStart w:id="0" w:name="_GoBack"/>
-            <w:bookmarkEnd w:id="0"/>
-            <w:r>
-              <w:rPr>
-                <w:rStyle w:val="documentskn-mlg1parentContainerleft-box"/>
-                <w:rFonts w:ascii="Open Sans" w:eastAsia="Open Sans" w:hAnsi="Open Sans" w:cs="Open Sans"/>
-                <w:color w:val="000000"/>
-                <w:sz w:val="22"/>
-                <w:szCs w:val="22"/>
-              </w:rPr>
-              <w:t>d in Mathematics, Statistics and teaching with a</w:t>
+              <w:t>with a strong background in Mathematics, Statistics and teaching with a</w:t>
             </w:r>
             <w:r>
               <w:rPr>
@@ -782,7 +770,7 @@
                 <w:lang w:val="en-CA" w:eastAsia="ko-KR"/>
               </w:rPr>
               <w:drawing>
-                <wp:inline distT="0" distB="0" distL="0" distR="0" wp14:anchorId="38B17C09" wp14:editId="0BF0385E">
+                <wp:inline distT="0" distB="0" distL="0" distR="0" wp14:anchorId="1520B7C5" wp14:editId="2336B9F7">
                   <wp:extent cx="495310" cy="38701"/>
                   <wp:effectExtent l="0" t="0" r="0" b="0"/>
                   <wp:docPr id="32" name="Picture 32"/>
@@ -996,17 +984,29 @@
                 <w:sz w:val="22"/>
                 <w:szCs w:val="22"/>
               </w:rPr>
-              <w:t xml:space="preserve">• </w:t>
-            </w:r>
-            <w:r>
-              <w:rPr>
-                <w:rStyle w:val="span"/>
-                <w:rFonts w:ascii="Open Sans" w:eastAsia="Open Sans" w:hAnsi="Open Sans" w:cs="Open Sans"/>
-                <w:color w:val="000000"/>
-                <w:sz w:val="22"/>
-                <w:szCs w:val="22"/>
-              </w:rPr>
-              <w:t>Facilitated training of over 1000 colleagues in Databricks through the hosting of monthly webinars and hands-on workshops</w:t>
+              <w:t xml:space="preserve">• Facilitated training of over </w:t>
+            </w:r>
+            <w:r>
+              <w:rPr>
+                <w:rStyle w:val="span"/>
+                <w:rFonts w:ascii="Open Sans" w:eastAsia="Open Sans" w:hAnsi="Open Sans" w:cs="Open Sans"/>
+                <w:b/>
+                <w:bCs/>
+                <w:color w:val="000000"/>
+                <w:sz w:val="22"/>
+                <w:szCs w:val="22"/>
+              </w:rPr>
+              <w:t>1800 colleagues</w:t>
+            </w:r>
+            <w:r>
+              <w:rPr>
+                <w:rStyle w:val="span"/>
+                <w:rFonts w:ascii="Open Sans" w:eastAsia="Open Sans" w:hAnsi="Open Sans" w:cs="Open Sans"/>
+                <w:color w:val="000000"/>
+                <w:sz w:val="22"/>
+                <w:szCs w:val="22"/>
+              </w:rPr>
+              <w:t xml:space="preserve"> in Databricks through hosting live training courses and hands-on workshops.</w:t>
             </w:r>
           </w:p>
           <w:p>
@@ -1029,17 +1029,29 @@
                 <w:sz w:val="22"/>
                 <w:szCs w:val="22"/>
               </w:rPr>
-              <w:t xml:space="preserve">• </w:t>
-            </w:r>
-            <w:r>
-              <w:rPr>
-                <w:rStyle w:val="span"/>
-                <w:rFonts w:ascii="Open Sans" w:eastAsia="Open Sans" w:hAnsi="Open Sans" w:cs="Open Sans"/>
-                <w:color w:val="000000"/>
-                <w:sz w:val="22"/>
-                <w:szCs w:val="22"/>
-              </w:rPr>
-              <w:t>Developed and implemented key training material on Cloud tooling such as Azure Synapse, Databricks, and Tableau best practices</w:t>
+              <w:t xml:space="preserve">• Creator of centralized documentation website for our data platform, which has been accessed by over </w:t>
+            </w:r>
+            <w:r>
+              <w:rPr>
+                <w:rStyle w:val="span"/>
+                <w:rFonts w:ascii="Open Sans" w:eastAsia="Open Sans" w:hAnsi="Open Sans" w:cs="Open Sans"/>
+                <w:b/>
+                <w:bCs/>
+                <w:color w:val="000000"/>
+                <w:sz w:val="22"/>
+                <w:szCs w:val="22"/>
+              </w:rPr>
+              <w:t>4,000 unique users</w:t>
+            </w:r>
+            <w:r>
+              <w:rPr>
+                <w:rStyle w:val="span"/>
+                <w:rFonts w:ascii="Open Sans" w:eastAsia="Open Sans" w:hAnsi="Open Sans" w:cs="Open Sans"/>
+                <w:color w:val="000000"/>
+                <w:sz w:val="22"/>
+                <w:szCs w:val="22"/>
+              </w:rPr>
+              <w:t>.</w:t>
             </w:r>
           </w:p>
           <w:p>
@@ -1047,23 +1059,34 @@
               <w:pStyle w:val="p"/>
               <w:spacing w:line="260" w:lineRule="atLeast"/>
               <w:rPr>
-                <w:rStyle w:val="documentskn-mlg1parentContainerright-box"/>
-                <w:rFonts w:ascii="Open Sans" w:eastAsia="Open Sans" w:hAnsi="Open Sans" w:cs="Open Sans"/>
-                <w:color w:val="000000"/>
-                <w:sz w:val="22"/>
-                <w:szCs w:val="22"/>
-                <w:shd w:val="clear" w:color="auto" w:fill="auto"/>
-              </w:rPr>
-            </w:pPr>
-            <w:r>
-              <w:rPr>
-                <w:rStyle w:val="span"/>
-                <w:rFonts w:ascii="Open Sans" w:eastAsia="Open Sans" w:hAnsi="Open Sans" w:cs="Open Sans"/>
-                <w:color w:val="000000"/>
-                <w:sz w:val="22"/>
-                <w:szCs w:val="22"/>
-              </w:rPr>
-              <w:t>• Contributing member of the enterprise Tableau hands-on training program to improve data visualization skills of colleagues</w:t>
+                <w:rStyle w:val="span"/>
+                <w:rFonts w:ascii="Open Sans" w:eastAsia="Open Sans" w:hAnsi="Open Sans" w:cs="Open Sans"/>
+                <w:color w:val="000000"/>
+                <w:sz w:val="22"/>
+                <w:szCs w:val="22"/>
+              </w:rPr>
+            </w:pPr>
+            <w:proofErr w:type="gramStart"/>
+            <w:r>
+              <w:rPr>
+                <w:rStyle w:val="span"/>
+                <w:rFonts w:ascii="Open Sans" w:eastAsia="Open Sans" w:hAnsi="Open Sans" w:cs="Open Sans"/>
+                <w:color w:val="000000"/>
+                <w:sz w:val="22"/>
+                <w:szCs w:val="22"/>
+              </w:rPr>
+              <w:t>• Contributing member of</w:t>
+            </w:r>
+            <w:proofErr w:type="gramEnd"/>
+            <w:r>
+              <w:rPr>
+                <w:rStyle w:val="span"/>
+                <w:rFonts w:ascii="Open Sans" w:eastAsia="Open Sans" w:hAnsi="Open Sans" w:cs="Open Sans"/>
+                <w:color w:val="000000"/>
+                <w:sz w:val="22"/>
+                <w:szCs w:val="22"/>
+              </w:rPr>
+              <w:t xml:space="preserve"> the enterprise Tableau hands-on training program to improve data visualization skills of colleagues.</w:t>
             </w:r>
           </w:p>
           <w:p>
@@ -1086,37 +1109,7 @@
                 <w:sz w:val="22"/>
                 <w:szCs w:val="22"/>
               </w:rPr>
-              <w:t xml:space="preserve">• </w:t>
-            </w:r>
-            <w:r>
-              <w:rPr>
-                <w:rStyle w:val="span"/>
-                <w:rFonts w:ascii="Open Sans" w:eastAsia="Open Sans" w:hAnsi="Open Sans" w:cs="Open Sans"/>
-                <w:color w:val="000000"/>
-                <w:sz w:val="22"/>
-                <w:szCs w:val="22"/>
-              </w:rPr>
-              <w:t>Supported colleagues th</w:t>
-            </w:r>
-            <w:r>
-              <w:rPr>
-                <w:rStyle w:val="span"/>
-                <w:rFonts w:ascii="Open Sans" w:eastAsia="Open Sans" w:hAnsi="Open Sans" w:cs="Open Sans"/>
-                <w:color w:val="000000"/>
-                <w:sz w:val="22"/>
-                <w:szCs w:val="22"/>
-              </w:rPr>
-              <w:t xml:space="preserve">rough our team support inbox by </w:t>
-            </w:r>
-            <w:r>
-              <w:rPr>
-                <w:rStyle w:val="span"/>
-                <w:rFonts w:ascii="Open Sans" w:eastAsia="Open Sans" w:hAnsi="Open Sans" w:cs="Open Sans"/>
-                <w:color w:val="000000"/>
-                <w:sz w:val="22"/>
-                <w:szCs w:val="22"/>
-              </w:rPr>
-              <w:t>answering use-case questions in a timely manner</w:t>
+              <w:t>• Developed and implemented key training material on Cloud tooling such as Azure Synapse, Databricks, and Tableau best practices.</w:t>
             </w:r>
           </w:p>
           <w:p>
@@ -1359,42 +1352,18 @@
                 <w:sz w:val="22"/>
                 <w:szCs w:val="22"/>
               </w:rPr>
-              <w:t xml:space="preserve">Delivered technical training webinars around big data tools (Oozie &amp; </w:t>
-            </w:r>
-            <w:proofErr w:type="spellStart"/>
-            <w:r>
-              <w:rPr>
-                <w:rStyle w:val="span"/>
-                <w:rFonts w:ascii="Open Sans" w:eastAsia="Open Sans" w:hAnsi="Open Sans" w:cs="Open Sans"/>
-                <w:color w:val="000000"/>
-                <w:sz w:val="22"/>
-                <w:szCs w:val="22"/>
-              </w:rPr>
-              <w:t>Git</w:t>
-            </w:r>
-            <w:proofErr w:type="spellEnd"/>
-            <w:r>
-              <w:rPr>
-                <w:rStyle w:val="span"/>
-                <w:rFonts w:ascii="Open Sans" w:eastAsia="Open Sans" w:hAnsi="Open Sans" w:cs="Open Sans"/>
-                <w:color w:val="000000"/>
-                <w:sz w:val="22"/>
-                <w:szCs w:val="22"/>
-              </w:rPr>
-              <w:t xml:space="preserve"> / </w:t>
-            </w:r>
-            <w:proofErr w:type="spellStart"/>
-            <w:r>
-              <w:rPr>
-                <w:rStyle w:val="span"/>
-                <w:rFonts w:ascii="Open Sans" w:eastAsia="Open Sans" w:hAnsi="Open Sans" w:cs="Open Sans"/>
-                <w:color w:val="000000"/>
-                <w:sz w:val="22"/>
-                <w:szCs w:val="22"/>
-              </w:rPr>
-              <w:t>Bitbucket</w:t>
-            </w:r>
-            <w:proofErr w:type="spellEnd"/>
+              <w:t>Delivered technical training webinars around big data tools (Oozie &amp; Git</w:t>
+            </w:r>
+            <w:r>
+              <w:rPr>
+                <w:rStyle w:val="span"/>
+                <w:rFonts w:ascii="Open Sans" w:eastAsia="Open Sans" w:hAnsi="Open Sans" w:cs="Open Sans"/>
+                <w:color w:val="000000"/>
+                <w:sz w:val="22"/>
+                <w:szCs w:val="22"/>
+              </w:rPr>
+              <w:t xml:space="preserve"> / Bitbucket</w:t>
+            </w:r>
             <w:r>
               <w:rPr>
                 <w:rStyle w:val="span"/>
@@ -1536,7 +1505,6 @@
                 <w:szCs w:val="22"/>
               </w:rPr>
             </w:pPr>
-            <w:proofErr w:type="spellStart"/>
             <w:r>
               <w:rPr>
                 <w:rStyle w:val="documentskn-mlg1txtItl"/>
@@ -1547,20 +1515,7 @@
                 <w:sz w:val="22"/>
                 <w:szCs w:val="22"/>
               </w:rPr>
-              <w:t>Explora</w:t>
-            </w:r>
-            <w:proofErr w:type="spellEnd"/>
-            <w:r>
-              <w:rPr>
-                <w:rStyle w:val="documentskn-mlg1txtItl"/>
-                <w:rFonts w:ascii="Open Sans" w:eastAsia="Open Sans" w:hAnsi="Open Sans" w:cs="Open Sans"/>
-                <w:b/>
-                <w:i w:val="0"/>
-                <w:color w:val="1F497D" w:themeColor="text2"/>
-                <w:sz w:val="22"/>
-                <w:szCs w:val="22"/>
-              </w:rPr>
-              <w:t xml:space="preserve"> Partners</w:t>
+              <w:t>Explora Partners</w:t>
             </w:r>
             <w:r>
               <w:rPr>
@@ -1867,7 +1822,7 @@
                       <w:lang w:val="en-CA" w:eastAsia="ko-KR"/>
                     </w:rPr>
                     <w:drawing>
-                      <wp:inline distT="0" distB="0" distL="0" distR="0" wp14:anchorId="18D32565" wp14:editId="774E5A7F">
+                      <wp:inline distT="0" distB="0" distL="0" distR="0" wp14:anchorId="0588F175" wp14:editId="71A3B5DF">
                         <wp:extent cx="190885" cy="190998"/>
                         <wp:effectExtent l="0" t="0" r="0" b="0"/>
                         <wp:docPr id="100007" name="Picture 100007"/>
@@ -1976,7 +1931,7 @@
                       <w:lang w:val="en-CA" w:eastAsia="ko-KR"/>
                     </w:rPr>
                     <w:drawing>
-                      <wp:inline distT="0" distB="0" distL="0" distR="0" wp14:anchorId="13F2ACEE" wp14:editId="5FE0E46D">
+                      <wp:inline distT="0" distB="0" distL="0" distR="0" wp14:anchorId="308517D6" wp14:editId="7CF02EE7">
                         <wp:extent cx="190885" cy="190998"/>
                         <wp:effectExtent l="0" t="0" r="0" b="0"/>
                         <wp:docPr id="100009" name="Picture 100009"/>
@@ -2095,7 +2050,7 @@
                       <w:lang w:val="en-CA" w:eastAsia="ko-KR"/>
                     </w:rPr>
                     <w:drawing>
-                      <wp:inline distT="0" distB="0" distL="0" distR="0" wp14:anchorId="51A80BC1" wp14:editId="36D7C301">
+                      <wp:inline distT="0" distB="0" distL="0" distR="0" wp14:anchorId="25443CAB" wp14:editId="45D84390">
                         <wp:extent cx="190885" cy="190998"/>
                         <wp:effectExtent l="0" t="0" r="0" b="0"/>
                         <wp:docPr id="100011" name="Picture 100011"/>
@@ -2212,7 +2167,7 @@
                 <w:lang w:val="en-CA" w:eastAsia="ko-KR"/>
               </w:rPr>
               <w:drawing>
-                <wp:inline distT="0" distB="0" distL="0" distR="0" wp14:anchorId="0E60D9AE" wp14:editId="348B934C">
+                <wp:inline distT="0" distB="0" distL="0" distR="0" wp14:anchorId="14A4C42E" wp14:editId="1006DC86">
                   <wp:extent cx="495310" cy="38701"/>
                   <wp:effectExtent l="0" t="0" r="0" b="0"/>
                   <wp:docPr id="3" name="Picture 3"/>
@@ -2314,8 +2269,9 @@
                 <w:sz w:val="22"/>
                 <w:szCs w:val="22"/>
               </w:rPr>
-              <w:t>linkedin.com</w:t>
-            </w:r>
+              <w:t>linkedin.com/in/</w:t>
+            </w:r>
+            <w:proofErr w:type="spellStart"/>
             <w:r>
               <w:rPr>
                 <w:rStyle w:val="Hyperlink"/>
@@ -2324,48 +2280,7 @@
                 <w:sz w:val="22"/>
                 <w:szCs w:val="22"/>
               </w:rPr>
-              <w:t>/</w:t>
-            </w:r>
-            <w:r>
-              <w:rPr>
-                <w:rStyle w:val="Hyperlink"/>
-                <w:rFonts w:ascii="Open Sans" w:eastAsia="Open Sans" w:hAnsi="Open Sans" w:cs="Open Sans"/>
-                <w:color w:val="1F497D" w:themeColor="text2"/>
-                <w:sz w:val="22"/>
-                <w:szCs w:val="22"/>
-              </w:rPr>
-              <w:t>in/</w:t>
-            </w:r>
-            <w:proofErr w:type="spellStart"/>
-            <w:r>
-              <w:rPr>
-                <w:rStyle w:val="Hyperlink"/>
-                <w:rFonts w:ascii="Open Sans" w:eastAsia="Open Sans" w:hAnsi="Open Sans" w:cs="Open Sans"/>
-                <w:color w:val="1F497D" w:themeColor="text2"/>
-                <w:sz w:val="22"/>
-                <w:szCs w:val="22"/>
-              </w:rPr>
-              <w:t>Brando</w:t>
-            </w:r>
-            <w:r>
-              <w:rPr>
-                <w:rStyle w:val="Hyperlink"/>
-                <w:rFonts w:ascii="Open Sans" w:eastAsia="Open Sans" w:hAnsi="Open Sans" w:cs="Open Sans"/>
-                <w:color w:val="1F497D" w:themeColor="text2"/>
-                <w:sz w:val="22"/>
-                <w:szCs w:val="22"/>
-              </w:rPr>
-              <w:t>n</w:t>
-            </w:r>
-            <w:r>
-              <w:rPr>
-                <w:rStyle w:val="Hyperlink"/>
-                <w:rFonts w:ascii="Open Sans" w:eastAsia="Open Sans" w:hAnsi="Open Sans" w:cs="Open Sans"/>
-                <w:color w:val="1F497D" w:themeColor="text2"/>
-                <w:sz w:val="22"/>
-                <w:szCs w:val="22"/>
-              </w:rPr>
-              <w:t>Rao</w:t>
+              <w:t>BrandonRao</w:t>
             </w:r>
             <w:proofErr w:type="spellEnd"/>
           </w:p>
@@ -2436,27 +2351,7 @@
                   <w:sz w:val="22"/>
                   <w:szCs w:val="22"/>
                 </w:rPr>
-                <w:t>git</w:t>
-              </w:r>
-              <w:r>
-                <w:rPr>
-                  <w:rStyle w:val="Hyperlink"/>
-                  <w:rFonts w:ascii="Open Sans" w:eastAsia="Open Sans" w:hAnsi="Open Sans" w:cs="Open Sans"/>
-                  <w:color w:val="1F497D" w:themeColor="text2"/>
-                  <w:sz w:val="22"/>
-                  <w:szCs w:val="22"/>
-                </w:rPr>
-                <w:t>h</w:t>
-              </w:r>
-              <w:r>
-                <w:rPr>
-                  <w:rStyle w:val="Hyperlink"/>
-                  <w:rFonts w:ascii="Open Sans" w:eastAsia="Open Sans" w:hAnsi="Open Sans" w:cs="Open Sans"/>
-                  <w:color w:val="1F497D" w:themeColor="text2"/>
-                  <w:sz w:val="22"/>
-                  <w:szCs w:val="22"/>
-                </w:rPr>
-                <w:t>ub.com/</w:t>
+                <w:t>github.com/</w:t>
               </w:r>
               <w:proofErr w:type="spellStart"/>
               <w:r>
@@ -2516,7 +2411,7 @@
                 <w:lang w:val="en-CA" w:eastAsia="ko-KR"/>
               </w:rPr>
               <w:drawing>
-                <wp:inline distT="0" distB="0" distL="0" distR="0" wp14:anchorId="699E8F17" wp14:editId="02E46650">
+                <wp:inline distT="0" distB="0" distL="0" distR="0" wp14:anchorId="7246C2EA" wp14:editId="1FB07ABA">
                   <wp:extent cx="495310" cy="38701"/>
                   <wp:effectExtent l="0" t="0" r="0" b="0"/>
                   <wp:docPr id="100013" name="Picture 100013"/>
@@ -2716,7 +2611,7 @@
                 <w:lang w:val="en-CA" w:eastAsia="ko-KR"/>
               </w:rPr>
               <w:drawing>
-                <wp:inline distT="0" distB="0" distL="0" distR="0" wp14:anchorId="0F35AF55" wp14:editId="19940010">
+                <wp:inline distT="0" distB="0" distL="0" distR="0" wp14:anchorId="506104D1" wp14:editId="35029833">
                   <wp:extent cx="495310" cy="38701"/>
                   <wp:effectExtent l="0" t="0" r="0" b="0"/>
                   <wp:docPr id="100015" name="Picture 100015"/>
@@ -2779,6 +2674,16 @@
                 <w:sz w:val="22"/>
                 <w:szCs w:val="22"/>
               </w:rPr>
+              <w:t xml:space="preserve">Databricks, </w:t>
+            </w:r>
+            <w:r>
+              <w:rPr>
+                <w:rStyle w:val="span"/>
+                <w:rFonts w:ascii="Open Sans" w:eastAsia="Open Sans" w:hAnsi="Open Sans" w:cs="Open Sans"/>
+                <w:color w:val="000000"/>
+                <w:sz w:val="22"/>
+                <w:szCs w:val="22"/>
+              </w:rPr>
               <w:t xml:space="preserve">Python, PySpark, R, </w:t>
             </w:r>
             <w:r>
@@ -2789,17 +2694,7 @@
                 <w:sz w:val="22"/>
                 <w:szCs w:val="22"/>
               </w:rPr>
-              <w:t>Jupyter Notebooks</w:t>
-            </w:r>
-            <w:r>
-              <w:rPr>
-                <w:rStyle w:val="span"/>
-                <w:rFonts w:ascii="Open Sans" w:eastAsia="Open Sans" w:hAnsi="Open Sans" w:cs="Open Sans"/>
-                <w:color w:val="000000"/>
-                <w:sz w:val="22"/>
-                <w:szCs w:val="22"/>
-              </w:rPr>
-              <w:t>, Databricks</w:t>
+              <w:t>Jupyter Notebooks, Azure</w:t>
             </w:r>
           </w:p>
           <w:p>
@@ -2895,27 +2790,15 @@
                 <w:szCs w:val="22"/>
               </w:rPr>
             </w:pPr>
-            <w:proofErr w:type="spellStart"/>
-            <w:r>
-              <w:rPr>
-                <w:rStyle w:val="span"/>
-                <w:rFonts w:ascii="Open Sans" w:eastAsia="Open Sans" w:hAnsi="Open Sans" w:cs="Open Sans"/>
-                <w:color w:val="000000"/>
-                <w:sz w:val="22"/>
-                <w:szCs w:val="22"/>
-              </w:rPr>
-              <w:t>Git</w:t>
-            </w:r>
-            <w:proofErr w:type="spellEnd"/>
-            <w:r>
-              <w:rPr>
-                <w:rStyle w:val="span"/>
-                <w:rFonts w:ascii="Open Sans" w:eastAsia="Open Sans" w:hAnsi="Open Sans" w:cs="Open Sans"/>
-                <w:color w:val="000000"/>
-                <w:sz w:val="22"/>
-                <w:szCs w:val="22"/>
-              </w:rPr>
-              <w:t xml:space="preserve"> Distributed VCS</w:t>
+            <w:r>
+              <w:rPr>
+                <w:rStyle w:val="span"/>
+                <w:rFonts w:ascii="Open Sans" w:eastAsia="Open Sans" w:hAnsi="Open Sans" w:cs="Open Sans"/>
+                <w:color w:val="000000"/>
+                <w:sz w:val="22"/>
+                <w:szCs w:val="22"/>
+              </w:rPr>
+              <w:t>Git Distributed VCS</w:t>
             </w:r>
           </w:p>
           <w:p>
@@ -2943,7 +2826,7 @@
                 <w:sz w:val="22"/>
                 <w:szCs w:val="22"/>
               </w:rPr>
-              <w:t>Microsoft Excel</w:t>
+              <w:t>Statistics &amp; Mathematics</w:t>
             </w:r>
           </w:p>
           <w:p>
@@ -2991,7 +2874,7 @@
                 <w:lang w:val="en-CA" w:eastAsia="ko-KR"/>
               </w:rPr>
               <w:drawing>
-                <wp:inline distT="0" distB="0" distL="0" distR="0" wp14:anchorId="44C55ED3" wp14:editId="62D3A66F">
+                <wp:inline distT="0" distB="0" distL="0" distR="0" wp14:anchorId="3F95A0F0" wp14:editId="6A4BEACE">
                   <wp:extent cx="495310" cy="38701"/>
                   <wp:effectExtent l="0" t="0" r="0" b="0"/>
                   <wp:docPr id="100034" name="Picture 100034"/>
@@ -3051,7 +2934,30 @@
                 <w:sz w:val="22"/>
                 <w:szCs w:val="22"/>
               </w:rPr>
-              <w:t>California Housing Predictions</w:t>
+              <w:t>Disaster Response NLP Pipeline</w:t>
+            </w:r>
+          </w:p>
+          <w:p>
+            <w:pPr>
+              <w:pStyle w:val="p"/>
+              <w:spacing w:line="260" w:lineRule="atLeast"/>
+              <w:rPr>
+                <w:rStyle w:val="span"/>
+                <w:rFonts w:ascii="Open Sans" w:eastAsia="Open Sans" w:hAnsi="Open Sans" w:cs="Open Sans"/>
+                <w:color w:val="000000"/>
+                <w:sz w:val="22"/>
+                <w:szCs w:val="22"/>
+              </w:rPr>
+            </w:pPr>
+            <w:r>
+              <w:rPr>
+                <w:rStyle w:val="span"/>
+                <w:rFonts w:ascii="Open Sans" w:eastAsia="Open Sans" w:hAnsi="Open Sans" w:cs="Open Sans"/>
+                <w:color w:val="000000"/>
+                <w:sz w:val="22"/>
+                <w:szCs w:val="22"/>
+              </w:rPr>
+              <w:t>Natural Language Processing pipeline that categorizes disaster messages for first responders.</w:t>
             </w:r>
           </w:p>
           <w:p>
@@ -3061,31 +2967,12 @@
               <w:rPr>
                 <w:rStyle w:val="span"/>
                 <w:rFonts w:ascii="Open Sans" w:eastAsia="Open Sans" w:hAnsi="Open Sans" w:cs="Open Sans"/>
-                <w:color w:val="000000"/>
-                <w:sz w:val="22"/>
-                <w:szCs w:val="22"/>
-              </w:rPr>
-            </w:pPr>
-            <w:r>
-              <w:rPr>
-                <w:rStyle w:val="span"/>
-                <w:rFonts w:ascii="Open Sans" w:eastAsia="Open Sans" w:hAnsi="Open Sans" w:cs="Open Sans"/>
-                <w:color w:val="000000"/>
-                <w:sz w:val="22"/>
-                <w:szCs w:val="22"/>
-              </w:rPr>
-              <w:t xml:space="preserve">Regression machine learning project </w:t>
-            </w:r>
-            <w:r>
-              <w:rPr>
-                <w:rStyle w:val="span"/>
-                <w:rFonts w:ascii="Open Sans" w:eastAsia="Open Sans" w:hAnsi="Open Sans" w:cs="Open Sans"/>
-                <w:color w:val="000000"/>
-                <w:sz w:val="22"/>
-                <w:szCs w:val="22"/>
-              </w:rPr>
-              <w:t>predicting housing prices in Python.</w:t>
-            </w:r>
+                <w:b/>
+                <w:color w:val="000000"/>
+                <w:sz w:val="22"/>
+                <w:szCs w:val="22"/>
+              </w:rPr>
+            </w:pPr>
           </w:p>
           <w:p>
             <w:pPr>
@@ -3094,11 +2981,23 @@
               <w:rPr>
                 <w:rStyle w:val="span"/>
                 <w:rFonts w:ascii="Open Sans" w:eastAsia="Open Sans" w:hAnsi="Open Sans" w:cs="Open Sans"/>
-                <w:color w:val="000000"/>
-                <w:sz w:val="22"/>
-                <w:szCs w:val="22"/>
-              </w:rPr>
-            </w:pPr>
+                <w:b/>
+                <w:color w:val="000000"/>
+                <w:sz w:val="22"/>
+                <w:szCs w:val="22"/>
+              </w:rPr>
+            </w:pPr>
+            <w:r>
+              <w:rPr>
+                <w:rStyle w:val="span"/>
+                <w:rFonts w:ascii="Open Sans" w:eastAsia="Open Sans" w:hAnsi="Open Sans" w:cs="Open Sans"/>
+                <w:b/>
+                <w:color w:val="000000"/>
+                <w:sz w:val="22"/>
+                <w:szCs w:val="22"/>
+              </w:rPr>
+              <w:t xml:space="preserve">Stack Overflow Survey Analysis </w:t>
+            </w:r>
           </w:p>
           <w:p>
             <w:pPr>
@@ -3107,22 +3006,20 @@
               <w:rPr>
                 <w:rStyle w:val="span"/>
                 <w:rFonts w:ascii="Open Sans" w:eastAsia="Open Sans" w:hAnsi="Open Sans" w:cs="Open Sans"/>
-                <w:b/>
-                <w:color w:val="000000"/>
-                <w:sz w:val="22"/>
-                <w:szCs w:val="22"/>
-              </w:rPr>
-            </w:pPr>
-            <w:r>
-              <w:rPr>
-                <w:rStyle w:val="span"/>
-                <w:rFonts w:ascii="Open Sans" w:eastAsia="Open Sans" w:hAnsi="Open Sans" w:cs="Open Sans"/>
-                <w:b/>
-                <w:color w:val="000000"/>
-                <w:sz w:val="22"/>
-                <w:szCs w:val="22"/>
-              </w:rPr>
-              <w:t>Lead Generating Web Scraper</w:t>
+                <w:color w:val="000000"/>
+                <w:sz w:val="22"/>
+                <w:szCs w:val="22"/>
+              </w:rPr>
+            </w:pPr>
+            <w:r>
+              <w:rPr>
+                <w:rStyle w:val="span"/>
+                <w:rFonts w:ascii="Open Sans" w:eastAsia="Open Sans" w:hAnsi="Open Sans" w:cs="Open Sans"/>
+                <w:color w:val="000000"/>
+                <w:sz w:val="22"/>
+                <w:szCs w:val="22"/>
+              </w:rPr>
+              <w:t>Complete blog post and analysis of the 2024 Stack Overflow Developer Survey.</w:t>
             </w:r>
           </w:p>
           <w:p>
@@ -3137,49 +3034,6 @@
                 <w:szCs w:val="22"/>
               </w:rPr>
             </w:pPr>
-            <w:r>
-              <w:rPr>
-                <w:rStyle w:val="span"/>
-                <w:rFonts w:ascii="Open Sans" w:eastAsia="Open Sans" w:hAnsi="Open Sans" w:cs="Open Sans"/>
-                <w:color w:val="000000"/>
-                <w:sz w:val="22"/>
-                <w:szCs w:val="22"/>
-              </w:rPr>
-              <w:t>Collects all data of Canadian companies</w:t>
-            </w:r>
-            <w:r>
-              <w:rPr>
-                <w:rStyle w:val="span"/>
-                <w:rFonts w:ascii="Open Sans" w:eastAsia="Open Sans" w:hAnsi="Open Sans" w:cs="Open Sans"/>
-                <w:color w:val="000000"/>
-                <w:sz w:val="22"/>
-                <w:szCs w:val="22"/>
-              </w:rPr>
-              <w:t xml:space="preserve"> </w:t>
-            </w:r>
-            <w:r>
-              <w:rPr>
-                <w:rStyle w:val="span"/>
-                <w:rFonts w:ascii="Open Sans" w:eastAsia="Open Sans" w:hAnsi="Open Sans" w:cs="Open Sans"/>
-                <w:color w:val="000000"/>
-                <w:sz w:val="22"/>
-                <w:szCs w:val="22"/>
-              </w:rPr>
-              <w:t>leveraging Python.</w:t>
-            </w:r>
-          </w:p>
-          <w:p>
-            <w:pPr>
-              <w:pStyle w:val="p"/>
-              <w:spacing w:line="260" w:lineRule="atLeast"/>
-              <w:rPr>
-                <w:rStyle w:val="span"/>
-                <w:rFonts w:ascii="Open Sans" w:eastAsia="Open Sans" w:hAnsi="Open Sans" w:cs="Open Sans"/>
-                <w:color w:val="000000"/>
-                <w:sz w:val="22"/>
-                <w:szCs w:val="22"/>
-              </w:rPr>
-            </w:pPr>
           </w:p>
           <w:p>
             <w:pPr>
@@ -3203,7 +3057,7 @@
                 <w:sz w:val="22"/>
                 <w:szCs w:val="22"/>
               </w:rPr>
-              <w:t>Real Estate Dashboard</w:t>
+              <w:t>California Housing ML Model</w:t>
             </w:r>
           </w:p>
           <w:p>
@@ -3213,54 +3067,21 @@
               <w:rPr>
                 <w:rStyle w:val="span"/>
                 <w:rFonts w:ascii="Open Sans" w:eastAsia="Open Sans" w:hAnsi="Open Sans" w:cs="Open Sans"/>
-                <w:color w:val="000000"/>
-                <w:sz w:val="22"/>
-                <w:szCs w:val="22"/>
-              </w:rPr>
-            </w:pPr>
-            <w:r>
-              <w:rPr>
-                <w:rStyle w:val="span"/>
-                <w:rFonts w:ascii="Open Sans" w:eastAsia="Open Sans" w:hAnsi="Open Sans" w:cs="Open Sans"/>
-                <w:color w:val="000000"/>
-                <w:sz w:val="22"/>
-                <w:szCs w:val="22"/>
-              </w:rPr>
-              <w:t xml:space="preserve">Custom </w:t>
-            </w:r>
-            <w:r>
-              <w:rPr>
-                <w:rStyle w:val="span"/>
-                <w:rFonts w:ascii="Open Sans" w:eastAsia="Open Sans" w:hAnsi="Open Sans" w:cs="Open Sans"/>
-                <w:color w:val="000000"/>
-                <w:sz w:val="22"/>
-                <w:szCs w:val="22"/>
-              </w:rPr>
-              <w:t xml:space="preserve">data cleaning and aggregation pipeline built </w:t>
-            </w:r>
-            <w:r>
-              <w:rPr>
-                <w:rStyle w:val="span"/>
-                <w:rFonts w:ascii="Open Sans" w:eastAsia="Open Sans" w:hAnsi="Open Sans" w:cs="Open Sans"/>
-                <w:color w:val="000000"/>
-                <w:sz w:val="22"/>
-                <w:szCs w:val="22"/>
-              </w:rPr>
-              <w:t>in Python, hosted on Tableau.</w:t>
-            </w:r>
-          </w:p>
-          <w:p>
-            <w:pPr>
-              <w:pStyle w:val="documentskn-mlg1li"/>
-              <w:spacing w:line="280" w:lineRule="atLeast"/>
-              <w:rPr>
-                <w:rStyle w:val="span"/>
-                <w:rFonts w:ascii="Open Sans" w:eastAsia="Open Sans" w:hAnsi="Open Sans" w:cs="Open Sans"/>
                 <w:color w:val="1F497D" w:themeColor="text2"/>
                 <w:sz w:val="12"/>
                 <w:szCs w:val="22"/>
               </w:rPr>
             </w:pPr>
+            <w:r>
+              <w:rPr>
+                <w:rStyle w:val="span"/>
+                <w:rFonts w:ascii="Open Sans" w:eastAsia="Open Sans" w:hAnsi="Open Sans" w:cs="Open Sans"/>
+                <w:color w:val="000000"/>
+                <w:sz w:val="22"/>
+                <w:szCs w:val="22"/>
+              </w:rPr>
+              <w:t>Regression ML model to predict housing prices in San Diego</w:t>
+            </w:r>
           </w:p>
         </w:tc>
         <w:tc>
@@ -3322,7 +3143,7 @@
 </file>
 
 <file path=word/endnotes.xml><?xml version="1.0" encoding="utf-8"?>
-<w:endnotes xmlns:wpc="http://schemas.microsoft.com/office/word/2010/wordprocessingCanvas" xmlns:mc="http://schemas.openxmlformats.org/markup-compatibility/2006" xmlns:o="urn:schemas-microsoft-com:office:office" xmlns:r="http://schemas.openxmlformats.org/officeDocument/2006/relationships" xmlns:m="http://schemas.openxmlformats.org/officeDocument/2006/math" xmlns:v="urn:schemas-microsoft-com:vml" xmlns:wp14="http://schemas.microsoft.com/office/word/2010/wordprocessingDrawing" xmlns:wp="http://schemas.openxmlformats.org/drawingml/2006/wordprocessingDrawing" xmlns:w10="urn:schemas-microsoft-com:office:word" xmlns:w="http://schemas.openxmlformats.org/wordprocessingml/2006/main" xmlns:w14="http://schemas.microsoft.com/office/word/2010/wordml" xmlns:w15="http://schemas.microsoft.com/office/word/2012/wordml" xmlns:wpg="http://schemas.microsoft.com/office/word/2010/wordprocessingGroup" xmlns:wpi="http://schemas.microsoft.com/office/word/2010/wordprocessingInk" xmlns:wne="http://schemas.microsoft.com/office/word/2006/wordml" xmlns:wps="http://schemas.microsoft.com/office/word/2010/wordprocessingShape" mc:Ignorable="w14 w15 wp14">
+<w:endnotes xmlns:wpc="http://schemas.microsoft.com/office/word/2010/wordprocessingCanvas" xmlns:cx="http://schemas.microsoft.com/office/drawing/2014/chartex" xmlns:cx1="http://schemas.microsoft.com/office/drawing/2015/9/8/chartex" xmlns:cx2="http://schemas.microsoft.com/office/drawing/2015/10/21/chartex" xmlns:cx3="http://schemas.microsoft.com/office/drawing/2016/5/9/chartex" xmlns:cx4="http://schemas.microsoft.com/office/drawing/2016/5/10/chartex" xmlns:cx5="http://schemas.microsoft.com/office/drawing/2016/5/11/chartex" xmlns:cx6="http://schemas.microsoft.com/office/drawing/2016/5/12/chartex" xmlns:cx7="http://schemas.microsoft.com/office/drawing/2016/5/13/chartex" xmlns:cx8="http://schemas.microsoft.com/office/drawing/2016/5/14/chartex" xmlns:mc="http://schemas.openxmlformats.org/markup-compatibility/2006" xmlns:aink="http://schemas.microsoft.com/office/drawing/2016/ink" xmlns:am3d="http://schemas.microsoft.com/office/drawing/2017/model3d" xmlns:o="urn:schemas-microsoft-com:office:office" xmlns:oel="http://schemas.microsoft.com/office/2019/extlst" xmlns:r="http://schemas.openxmlformats.org/officeDocument/2006/relationships" xmlns:m="http://schemas.openxmlformats.org/officeDocument/2006/math" xmlns:v="urn:schemas-microsoft-com:vml" xmlns:wp14="http://schemas.microsoft.com/office/word/2010/wordprocessingDrawing" xmlns:wp="http://schemas.openxmlformats.org/drawingml/2006/wordprocessingDrawing" xmlns:w10="urn:schemas-microsoft-com:office:word" xmlns:w="http://schemas.openxmlformats.org/wordprocessingml/2006/main" xmlns:w14="http://schemas.microsoft.com/office/word/2010/wordml" xmlns:w15="http://schemas.microsoft.com/office/word/2012/wordml" xmlns:w16cex="http://schemas.microsoft.com/office/word/2018/wordml/cex" xmlns:w16cid="http://schemas.microsoft.com/office/word/2016/wordml/cid" xmlns:w16="http://schemas.microsoft.com/office/word/2018/wordml" xmlns:w16du="http://schemas.microsoft.com/office/word/2023/wordml/word16du" xmlns:w16sdtdh="http://schemas.microsoft.com/office/word/2020/wordml/sdtdatahash" xmlns:w16se="http://schemas.microsoft.com/office/word/2015/wordml/symex" xmlns:wpg="http://schemas.microsoft.com/office/word/2010/wordprocessingGroup" xmlns:wpi="http://schemas.microsoft.com/office/word/2010/wordprocessingInk" xmlns:wne="http://schemas.microsoft.com/office/word/2006/wordml" xmlns:wps="http://schemas.microsoft.com/office/word/2010/wordprocessingShape" mc:Ignorable="w14 w15 w16se w16cid w16 w16cex w16sdtdh w16du wp14">
   <w:endnote w:type="separator" w:id="-1">
     <w:p>
       <w:pPr>
@@ -3347,7 +3168,7 @@
 </file>
 
 <file path=word/footer1.xml><?xml version="1.0" encoding="utf-8"?>
-<w:ftr xmlns:wpc="http://schemas.microsoft.com/office/word/2010/wordprocessingCanvas" xmlns:mc="http://schemas.openxmlformats.org/markup-compatibility/2006" xmlns:o="urn:schemas-microsoft-com:office:office" xmlns:r="http://schemas.openxmlformats.org/officeDocument/2006/relationships" xmlns:m="http://schemas.openxmlformats.org/officeDocument/2006/math" xmlns:v="urn:schemas-microsoft-com:vml" xmlns:wp14="http://schemas.microsoft.com/office/word/2010/wordprocessingDrawing" xmlns:wp="http://schemas.openxmlformats.org/drawingml/2006/wordprocessingDrawing" xmlns:w10="urn:schemas-microsoft-com:office:word" xmlns:w="http://schemas.openxmlformats.org/wordprocessingml/2006/main" xmlns:w14="http://schemas.microsoft.com/office/word/2010/wordml" xmlns:w15="http://schemas.microsoft.com/office/word/2012/wordml" xmlns:wpg="http://schemas.microsoft.com/office/word/2010/wordprocessingGroup" xmlns:wpi="http://schemas.microsoft.com/office/word/2010/wordprocessingInk" xmlns:wne="http://schemas.microsoft.com/office/word/2006/wordml" xmlns:wps="http://schemas.microsoft.com/office/word/2010/wordprocessingShape" mc:Ignorable="w14 w15 wp14">
+<w:ftr xmlns:wpc="http://schemas.microsoft.com/office/word/2010/wordprocessingCanvas" xmlns:cx="http://schemas.microsoft.com/office/drawing/2014/chartex" xmlns:cx1="http://schemas.microsoft.com/office/drawing/2015/9/8/chartex" xmlns:cx2="http://schemas.microsoft.com/office/drawing/2015/10/21/chartex" xmlns:cx3="http://schemas.microsoft.com/office/drawing/2016/5/9/chartex" xmlns:cx4="http://schemas.microsoft.com/office/drawing/2016/5/10/chartex" xmlns:cx5="http://schemas.microsoft.com/office/drawing/2016/5/11/chartex" xmlns:cx6="http://schemas.microsoft.com/office/drawing/2016/5/12/chartex" xmlns:cx7="http://schemas.microsoft.com/office/drawing/2016/5/13/chartex" xmlns:cx8="http://schemas.microsoft.com/office/drawing/2016/5/14/chartex" xmlns:mc="http://schemas.openxmlformats.org/markup-compatibility/2006" xmlns:aink="http://schemas.microsoft.com/office/drawing/2016/ink" xmlns:am3d="http://schemas.microsoft.com/office/drawing/2017/model3d" xmlns:o="urn:schemas-microsoft-com:office:office" xmlns:oel="http://schemas.microsoft.com/office/2019/extlst" xmlns:r="http://schemas.openxmlformats.org/officeDocument/2006/relationships" xmlns:m="http://schemas.openxmlformats.org/officeDocument/2006/math" xmlns:v="urn:schemas-microsoft-com:vml" xmlns:wp14="http://schemas.microsoft.com/office/word/2010/wordprocessingDrawing" xmlns:wp="http://schemas.openxmlformats.org/drawingml/2006/wordprocessingDrawing" xmlns:w10="urn:schemas-microsoft-com:office:word" xmlns:w="http://schemas.openxmlformats.org/wordprocessingml/2006/main" xmlns:w14="http://schemas.microsoft.com/office/word/2010/wordml" xmlns:w15="http://schemas.microsoft.com/office/word/2012/wordml" xmlns:w16cex="http://schemas.microsoft.com/office/word/2018/wordml/cex" xmlns:w16cid="http://schemas.microsoft.com/office/word/2016/wordml/cid" xmlns:w16="http://schemas.microsoft.com/office/word/2018/wordml" xmlns:w16du="http://schemas.microsoft.com/office/word/2023/wordml/word16du" xmlns:w16sdtdh="http://schemas.microsoft.com/office/word/2020/wordml/sdtdatahash" xmlns:w16se="http://schemas.microsoft.com/office/word/2015/wordml/symex" xmlns:wpg="http://schemas.microsoft.com/office/word/2010/wordprocessingGroup" xmlns:wpi="http://schemas.microsoft.com/office/word/2010/wordprocessingInk" xmlns:wne="http://schemas.microsoft.com/office/word/2006/wordml" xmlns:wps="http://schemas.microsoft.com/office/word/2010/wordprocessingShape" mc:Ignorable="w14 w15 w16se w16cid w16 w16cex w16sdtdh w16du wp14">
   <w:p>
     <w:pPr>
       <w:spacing w:line="20" w:lineRule="auto"/>
@@ -3364,7 +3185,7 @@
 </file>
 
 <file path=word/footnotes.xml><?xml version="1.0" encoding="utf-8"?>
-<w:footnotes xmlns:wpc="http://schemas.microsoft.com/office/word/2010/wordprocessingCanvas" xmlns:mc="http://schemas.openxmlformats.org/markup-compatibility/2006" xmlns:o="urn:schemas-microsoft-com:office:office" xmlns:r="http://schemas.openxmlformats.org/officeDocument/2006/relationships" xmlns:m="http://schemas.openxmlformats.org/officeDocument/2006/math" xmlns:v="urn:schemas-microsoft-com:vml" xmlns:wp14="http://schemas.microsoft.com/office/word/2010/wordprocessingDrawing" xmlns:wp="http://schemas.openxmlformats.org/drawingml/2006/wordprocessingDrawing" xmlns:w10="urn:schemas-microsoft-com:office:word" xmlns:w="http://schemas.openxmlformats.org/wordprocessingml/2006/main" xmlns:w14="http://schemas.microsoft.com/office/word/2010/wordml" xmlns:w15="http://schemas.microsoft.com/office/word/2012/wordml" xmlns:wpg="http://schemas.microsoft.com/office/word/2010/wordprocessingGroup" xmlns:wpi="http://schemas.microsoft.com/office/word/2010/wordprocessingInk" xmlns:wne="http://schemas.microsoft.com/office/word/2006/wordml" xmlns:wps="http://schemas.microsoft.com/office/word/2010/wordprocessingShape" mc:Ignorable="w14 w15 wp14">
+<w:footnotes xmlns:wpc="http://schemas.microsoft.com/office/word/2010/wordprocessingCanvas" xmlns:cx="http://schemas.microsoft.com/office/drawing/2014/chartex" xmlns:cx1="http://schemas.microsoft.com/office/drawing/2015/9/8/chartex" xmlns:cx2="http://schemas.microsoft.com/office/drawing/2015/10/21/chartex" xmlns:cx3="http://schemas.microsoft.com/office/drawing/2016/5/9/chartex" xmlns:cx4="http://schemas.microsoft.com/office/drawing/2016/5/10/chartex" xmlns:cx5="http://schemas.microsoft.com/office/drawing/2016/5/11/chartex" xmlns:cx6="http://schemas.microsoft.com/office/drawing/2016/5/12/chartex" xmlns:cx7="http://schemas.microsoft.com/office/drawing/2016/5/13/chartex" xmlns:cx8="http://schemas.microsoft.com/office/drawing/2016/5/14/chartex" xmlns:mc="http://schemas.openxmlformats.org/markup-compatibility/2006" xmlns:aink="http://schemas.microsoft.com/office/drawing/2016/ink" xmlns:am3d="http://schemas.microsoft.com/office/drawing/2017/model3d" xmlns:o="urn:schemas-microsoft-com:office:office" xmlns:oel="http://schemas.microsoft.com/office/2019/extlst" xmlns:r="http://schemas.openxmlformats.org/officeDocument/2006/relationships" xmlns:m="http://schemas.openxmlformats.org/officeDocument/2006/math" xmlns:v="urn:schemas-microsoft-com:vml" xmlns:wp14="http://schemas.microsoft.com/office/word/2010/wordprocessingDrawing" xmlns:wp="http://schemas.openxmlformats.org/drawingml/2006/wordprocessingDrawing" xmlns:w10="urn:schemas-microsoft-com:office:word" xmlns:w="http://schemas.openxmlformats.org/wordprocessingml/2006/main" xmlns:w14="http://schemas.microsoft.com/office/word/2010/wordml" xmlns:w15="http://schemas.microsoft.com/office/word/2012/wordml" xmlns:w16cex="http://schemas.microsoft.com/office/word/2018/wordml/cex" xmlns:w16cid="http://schemas.microsoft.com/office/word/2016/wordml/cid" xmlns:w16="http://schemas.microsoft.com/office/word/2018/wordml" xmlns:w16du="http://schemas.microsoft.com/office/word/2023/wordml/word16du" xmlns:w16sdtdh="http://schemas.microsoft.com/office/word/2020/wordml/sdtdatahash" xmlns:w16se="http://schemas.microsoft.com/office/word/2015/wordml/symex" xmlns:wpg="http://schemas.microsoft.com/office/word/2010/wordprocessingGroup" xmlns:wpi="http://schemas.microsoft.com/office/word/2010/wordprocessingInk" xmlns:wne="http://schemas.microsoft.com/office/word/2006/wordml" xmlns:wps="http://schemas.microsoft.com/office/word/2010/wordprocessingShape" mc:Ignorable="w14 w15 w16se w16cid w16 w16cex w16sdtdh w16du wp14">
   <w:footnote w:type="separator" w:id="-1">
     <w:p>
       <w:pPr>
@@ -3389,7 +3210,7 @@
 </file>
 
 <file path=word/header1.xml><?xml version="1.0" encoding="utf-8"?>
-<w:hdr xmlns:wpc="http://schemas.microsoft.com/office/word/2010/wordprocessingCanvas" xmlns:mc="http://schemas.openxmlformats.org/markup-compatibility/2006" xmlns:o="urn:schemas-microsoft-com:office:office" xmlns:r="http://schemas.openxmlformats.org/officeDocument/2006/relationships" xmlns:m="http://schemas.openxmlformats.org/officeDocument/2006/math" xmlns:v="urn:schemas-microsoft-com:vml" xmlns:wp14="http://schemas.microsoft.com/office/word/2010/wordprocessingDrawing" xmlns:wp="http://schemas.openxmlformats.org/drawingml/2006/wordprocessingDrawing" xmlns:w10="urn:schemas-microsoft-com:office:word" xmlns:w="http://schemas.openxmlformats.org/wordprocessingml/2006/main" xmlns:w14="http://schemas.microsoft.com/office/word/2010/wordml" xmlns:w15="http://schemas.microsoft.com/office/word/2012/wordml" xmlns:wpg="http://schemas.microsoft.com/office/word/2010/wordprocessingGroup" xmlns:wpi="http://schemas.microsoft.com/office/word/2010/wordprocessingInk" xmlns:wne="http://schemas.microsoft.com/office/word/2006/wordml" xmlns:wps="http://schemas.microsoft.com/office/word/2010/wordprocessingShape" mc:Ignorable="w14 w15 wp14">
+<w:hdr xmlns:wpc="http://schemas.microsoft.com/office/word/2010/wordprocessingCanvas" xmlns:cx="http://schemas.microsoft.com/office/drawing/2014/chartex" xmlns:cx1="http://schemas.microsoft.com/office/drawing/2015/9/8/chartex" xmlns:cx2="http://schemas.microsoft.com/office/drawing/2015/10/21/chartex" xmlns:cx3="http://schemas.microsoft.com/office/drawing/2016/5/9/chartex" xmlns:cx4="http://schemas.microsoft.com/office/drawing/2016/5/10/chartex" xmlns:cx5="http://schemas.microsoft.com/office/drawing/2016/5/11/chartex" xmlns:cx6="http://schemas.microsoft.com/office/drawing/2016/5/12/chartex" xmlns:cx7="http://schemas.microsoft.com/office/drawing/2016/5/13/chartex" xmlns:cx8="http://schemas.microsoft.com/office/drawing/2016/5/14/chartex" xmlns:mc="http://schemas.openxmlformats.org/markup-compatibility/2006" xmlns:aink="http://schemas.microsoft.com/office/drawing/2016/ink" xmlns:am3d="http://schemas.microsoft.com/office/drawing/2017/model3d" xmlns:o="urn:schemas-microsoft-com:office:office" xmlns:oel="http://schemas.microsoft.com/office/2019/extlst" xmlns:r="http://schemas.openxmlformats.org/officeDocument/2006/relationships" xmlns:m="http://schemas.openxmlformats.org/officeDocument/2006/math" xmlns:v="urn:schemas-microsoft-com:vml" xmlns:wp14="http://schemas.microsoft.com/office/word/2010/wordprocessingDrawing" xmlns:wp="http://schemas.openxmlformats.org/drawingml/2006/wordprocessingDrawing" xmlns:w10="urn:schemas-microsoft-com:office:word" xmlns:w="http://schemas.openxmlformats.org/wordprocessingml/2006/main" xmlns:w14="http://schemas.microsoft.com/office/word/2010/wordml" xmlns:w15="http://schemas.microsoft.com/office/word/2012/wordml" xmlns:w16cex="http://schemas.microsoft.com/office/word/2018/wordml/cex" xmlns:w16cid="http://schemas.microsoft.com/office/word/2016/wordml/cid" xmlns:w16="http://schemas.microsoft.com/office/word/2018/wordml" xmlns:w16du="http://schemas.microsoft.com/office/word/2023/wordml/word16du" xmlns:w16sdtdh="http://schemas.microsoft.com/office/word/2020/wordml/sdtdatahash" xmlns:w16se="http://schemas.microsoft.com/office/word/2015/wordml/symex" xmlns:wpg="http://schemas.microsoft.com/office/word/2010/wordprocessingGroup" xmlns:wpi="http://schemas.microsoft.com/office/word/2010/wordprocessingInk" xmlns:wne="http://schemas.microsoft.com/office/word/2006/wordml" xmlns:wps="http://schemas.microsoft.com/office/word/2010/wordprocessingShape" mc:Ignorable="w14 w15 w16se w16cid w16 w16cex w16sdtdh w16du wp14">
   <w:p>
     <w:pPr>
       <w:spacing w:line="20" w:lineRule="auto"/>
@@ -3406,7 +3227,7 @@
 </file>
 
 <file path=word/numbering.xml><?xml version="1.0" encoding="utf-8"?>
-<w:numbering xmlns:wpc="http://schemas.microsoft.com/office/word/2010/wordprocessingCanvas" xmlns:mc="http://schemas.openxmlformats.org/markup-compatibility/2006" xmlns:o="urn:schemas-microsoft-com:office:office" xmlns:r="http://schemas.openxmlformats.org/officeDocument/2006/relationships" xmlns:m="http://schemas.openxmlformats.org/officeDocument/2006/math" xmlns:v="urn:schemas-microsoft-com:vml" xmlns:wp14="http://schemas.microsoft.com/office/word/2010/wordprocessingDrawing" xmlns:wp="http://schemas.openxmlformats.org/drawingml/2006/wordprocessingDrawing" xmlns:w10="urn:schemas-microsoft-com:office:word" xmlns:w="http://schemas.openxmlformats.org/wordprocessingml/2006/main" xmlns:w14="http://schemas.microsoft.com/office/word/2010/wordml" xmlns:w15="http://schemas.microsoft.com/office/word/2012/wordml" xmlns:wpg="http://schemas.microsoft.com/office/word/2010/wordprocessingGroup" xmlns:wpi="http://schemas.microsoft.com/office/word/2010/wordprocessingInk" xmlns:wne="http://schemas.microsoft.com/office/word/2006/wordml" xmlns:wps="http://schemas.microsoft.com/office/word/2010/wordprocessingShape" mc:Ignorable="w14 w15 wp14">
+<w:numbering xmlns:wpc="http://schemas.microsoft.com/office/word/2010/wordprocessingCanvas" xmlns:cx="http://schemas.microsoft.com/office/drawing/2014/chartex" xmlns:cx1="http://schemas.microsoft.com/office/drawing/2015/9/8/chartex" xmlns:cx2="http://schemas.microsoft.com/office/drawing/2015/10/21/chartex" xmlns:cx3="http://schemas.microsoft.com/office/drawing/2016/5/9/chartex" xmlns:cx4="http://schemas.microsoft.com/office/drawing/2016/5/10/chartex" xmlns:cx5="http://schemas.microsoft.com/office/drawing/2016/5/11/chartex" xmlns:cx6="http://schemas.microsoft.com/office/drawing/2016/5/12/chartex" xmlns:cx7="http://schemas.microsoft.com/office/drawing/2016/5/13/chartex" xmlns:cx8="http://schemas.microsoft.com/office/drawing/2016/5/14/chartex" xmlns:mc="http://schemas.openxmlformats.org/markup-compatibility/2006" xmlns:aink="http://schemas.microsoft.com/office/drawing/2016/ink" xmlns:am3d="http://schemas.microsoft.com/office/drawing/2017/model3d" xmlns:o="urn:schemas-microsoft-com:office:office" xmlns:oel="http://schemas.microsoft.com/office/2019/extlst" xmlns:r="http://schemas.openxmlformats.org/officeDocument/2006/relationships" xmlns:m="http://schemas.openxmlformats.org/officeDocument/2006/math" xmlns:v="urn:schemas-microsoft-com:vml" xmlns:wp14="http://schemas.microsoft.com/office/word/2010/wordprocessingDrawing" xmlns:wp="http://schemas.openxmlformats.org/drawingml/2006/wordprocessingDrawing" xmlns:w10="urn:schemas-microsoft-com:office:word" xmlns:w="http://schemas.openxmlformats.org/wordprocessingml/2006/main" xmlns:w14="http://schemas.microsoft.com/office/word/2010/wordml" xmlns:w15="http://schemas.microsoft.com/office/word/2012/wordml" xmlns:w16cex="http://schemas.microsoft.com/office/word/2018/wordml/cex" xmlns:w16cid="http://schemas.microsoft.com/office/word/2016/wordml/cid" xmlns:w16="http://schemas.microsoft.com/office/word/2018/wordml" xmlns:w16du="http://schemas.microsoft.com/office/word/2023/wordml/word16du" xmlns:w16sdtdh="http://schemas.microsoft.com/office/word/2020/wordml/sdtdatahash" xmlns:w16se="http://schemas.microsoft.com/office/word/2015/wordml/symex" xmlns:wpg="http://schemas.microsoft.com/office/word/2010/wordprocessingGroup" xmlns:wpi="http://schemas.microsoft.com/office/word/2010/wordprocessingInk" xmlns:wne="http://schemas.microsoft.com/office/word/2006/wordml" xmlns:wps="http://schemas.microsoft.com/office/word/2010/wordprocessingShape" mc:Ignorable="w14 w15 w16se w16cid w16 w16cex w16sdtdh w16du wp14">
   <w:abstractNum w:abstractNumId="0" w15:restartNumberingAfterBreak="0">
     <w:nsid w:val="00000001"/>
     <w:multiLevelType w:val="hybridMultilevel"/>
@@ -3658,17 +3479,17 @@
       </w:rPr>
     </w:lvl>
   </w:abstractNum>
-  <w:num w:numId="1">
+  <w:num w:numId="1" w16cid:durableId="969020399">
     <w:abstractNumId w:val="0"/>
   </w:num>
-  <w:num w:numId="2">
+  <w:num w:numId="2" w16cid:durableId="2122605026">
     <w:abstractNumId w:val="1"/>
   </w:num>
 </w:numbering>
 </file>
 
 <file path=word/styles.xml><?xml version="1.0" encoding="utf-8"?>
-<w:styles xmlns:mc="http://schemas.openxmlformats.org/markup-compatibility/2006" xmlns:r="http://schemas.openxmlformats.org/officeDocument/2006/relationships" xmlns:w="http://schemas.openxmlformats.org/wordprocessingml/2006/main" xmlns:w14="http://schemas.microsoft.com/office/word/2010/wordml" xmlns:w15="http://schemas.microsoft.com/office/word/2012/wordml" mc:Ignorable="w14 w15">
+<w:styles xmlns:mc="http://schemas.openxmlformats.org/markup-compatibility/2006" xmlns:r="http://schemas.openxmlformats.org/officeDocument/2006/relationships" xmlns:w="http://schemas.openxmlformats.org/wordprocessingml/2006/main" xmlns:w14="http://schemas.microsoft.com/office/word/2010/wordml" xmlns:w15="http://schemas.microsoft.com/office/word/2012/wordml" xmlns:w16cex="http://schemas.microsoft.com/office/word/2018/wordml/cex" xmlns:w16cid="http://schemas.microsoft.com/office/word/2016/wordml/cid" xmlns:w16="http://schemas.microsoft.com/office/word/2018/wordml" xmlns:w16du="http://schemas.microsoft.com/office/word/2023/wordml/word16du" xmlns:w16sdtdh="http://schemas.microsoft.com/office/word/2020/wordml/sdtdatahash" xmlns:w16se="http://schemas.microsoft.com/office/word/2015/wordml/symex" mc:Ignorable="w14 w15 w16se w16cid w16 w16cex w16sdtdh w16du">
   <w:docDefaults>
     <w:rPrDefault>
       <w:rPr>
@@ -3678,7 +3499,7 @@
     </w:rPrDefault>
     <w:pPrDefault/>
   </w:docDefaults>
-  <w:latentStyles w:defLockedState="0" w:defUIPriority="99" w:defSemiHidden="0" w:defUnhideWhenUsed="0" w:defQFormat="0" w:count="371">
+  <w:latentStyles w:defLockedState="0" w:defUIPriority="99" w:defSemiHidden="0" w:defUnhideWhenUsed="0" w:defQFormat="0" w:count="376">
     <w:lsdException w:name="Normal" w:uiPriority="0" w:qFormat="1"/>
     <w:lsdException w:name="heading 1" w:uiPriority="9" w:qFormat="1"/>
     <w:lsdException w:name="heading 2" w:semiHidden="1" w:uiPriority="9" w:unhideWhenUsed="1" w:qFormat="1"/>
@@ -4050,6 +3871,11 @@
     <w:lsdException w:name="List Table 5 Dark Accent 6" w:uiPriority="50"/>
     <w:lsdException w:name="List Table 6 Colorful Accent 6" w:uiPriority="51"/>
     <w:lsdException w:name="List Table 7 Colorful Accent 6" w:uiPriority="52"/>
+    <w:lsdException w:name="Mention" w:semiHidden="1" w:unhideWhenUsed="1"/>
+    <w:lsdException w:name="Smart Hyperlink" w:semiHidden="1" w:unhideWhenUsed="1"/>
+    <w:lsdException w:name="Hashtag" w:semiHidden="1" w:unhideWhenUsed="1"/>
+    <w:lsdException w:name="Unresolved Mention" w:semiHidden="1" w:unhideWhenUsed="1"/>
+    <w:lsdException w:name="Smart Link" w:semiHidden="1" w:unhideWhenUsed="1"/>
   </w:latentStyles>
   <w:style w:type="paragraph" w:default="1" w:styleId="Normal">
     <w:name w:val="Normal"/>

</xml_diff>